<commit_message>
Gestion one to many fonctionne
</commit_message>
<xml_diff>
--- a/0-documentation/Adaptation du code généré par Sximo.docx
+++ b/0-documentation/Adaptation du code généré par Sximo.docx
@@ -46,21 +46,22 @@
     </w:p>
     <w:sdt>
       <w:sdtPr>
+        <w:rPr>
+          <w:rFonts w:asciiTheme="minorHAnsi" w:eastAsiaTheme="minorHAnsi" w:hAnsiTheme="minorHAnsi" w:cstheme="minorBidi"/>
+          <w:b w:val="0"/>
+          <w:bCs w:val="0"/>
+          <w:color w:val="auto"/>
+          <w:sz w:val="22"/>
+          <w:szCs w:val="22"/>
+          <w:lang w:eastAsia="en-US"/>
+        </w:rPr>
         <w:id w:val="-993951377"/>
         <w:docPartObj>
           <w:docPartGallery w:val="Table of Contents"/>
           <w:docPartUnique/>
         </w:docPartObj>
       </w:sdtPr>
-      <w:sdtEndPr>
-        <w:rPr>
-          <w:rFonts w:asciiTheme="minorHAnsi" w:eastAsiaTheme="minorHAnsi" w:hAnsiTheme="minorHAnsi" w:cstheme="minorBidi"/>
-          <w:color w:val="auto"/>
-          <w:sz w:val="22"/>
-          <w:szCs w:val="22"/>
-          <w:lang w:eastAsia="en-US"/>
-        </w:rPr>
-      </w:sdtEndPr>
+      <w:sdtEndPr/>
       <w:sdtContent>
         <w:p>
           <w:pPr>
@@ -691,29 +692,29 @@
         <w:pStyle w:val="Titre2"/>
       </w:pPr>
       <w:r>
+        <w:t>Un premier exemple</w:t>
+      </w:r>
+    </w:p>
+    <w:p>
+      <w:r>
+        <w:t xml:space="preserve">La figure suivante est un exemple d’utilisation de l’application obtenue ; la navigation est entre la liste des « réseaux de salles » et les « complexes sportifs » </w:t>
+      </w:r>
+      <w:r>
+        <w:t>générés</w:t>
+      </w:r>
+      <w:r>
+        <w:t xml:space="preserve"> par ces </w:t>
+      </w:r>
+      <w:r>
+        <w:t>réseaux</w:t>
+      </w:r>
+      <w:r>
+        <w:t xml:space="preserve"> de salles.</w:t>
+      </w:r>
+    </w:p>
+    <w:p>
+      <w:r>
         <w:lastRenderedPageBreak/>
-        <w:t>Un premier exemple</w:t>
-      </w:r>
-    </w:p>
-    <w:p>
-      <w:r>
-        <w:t xml:space="preserve">La figure suivante est un exemple d’utilisation de l’application obtenue ; la navigation est entre la liste des « réseaux de salles » et les « complexes sportifs » </w:t>
-      </w:r>
-      <w:r>
-        <w:t>générés</w:t>
-      </w:r>
-      <w:r>
-        <w:t xml:space="preserve"> par ces </w:t>
-      </w:r>
-      <w:r>
-        <w:t>réseaux</w:t>
-      </w:r>
-      <w:r>
-        <w:t xml:space="preserve"> de salles.</w:t>
-      </w:r>
-    </w:p>
-    <w:p>
-      <w:r>
         <w:t>Le bouton « Complexes sportifs » permet de passer d’un réseau de salles vers les complexes sportifs qu’elle gère.</w:t>
       </w:r>
     </w:p>
@@ -855,7 +856,7 @@
         </w:rPr>
         <w:drawing>
           <wp:inline distT="0" distB="0" distL="0" distR="0">
-            <wp:extent cx="5760720" cy="3088907"/>
+            <wp:extent cx="5435445" cy="2914494"/>
             <wp:effectExtent l="0" t="0" r="0" b="0"/>
             <wp:docPr id="13" name="Image 13" descr="C:\Users\bernard\AppData\Local\Temp\SNAGHTML2f6349.PNG"/>
             <wp:cNvGraphicFramePr>
@@ -886,7 +887,7 @@
                   <pic:spPr bwMode="auto">
                     <a:xfrm>
                       <a:off x="0" y="0"/>
-                      <a:ext cx="5760720" cy="3088907"/>
+                      <a:ext cx="5440389" cy="2917145"/>
                     </a:xfrm>
                     <a:prstGeom prst="rect">
                       <a:avLst/>
@@ -908,7 +909,15 @@
         <w:ind w:left="-993"/>
       </w:pPr>
       <w:r>
-        <w:t xml:space="preserve">Modification à réaliser : Ajouter les liens à la vue « index.blade.pdp » : </w:t>
+        <w:t>Modification à réaliser : Ajouter les liens à la vue « </w:t>
+      </w:r>
+      <w:proofErr w:type="spellStart"/>
+      <w:r>
+        <w:t>index.blade.pdp</w:t>
+      </w:r>
+      <w:proofErr w:type="spellEnd"/>
+      <w:r>
+        <w:t xml:space="preserve"> » : </w:t>
       </w:r>
     </w:p>
     <w:p>
@@ -984,17 +993,104 @@
           <w:i/>
           <w:sz w:val="28"/>
         </w:rPr>
-        <w:t>navigation::link</w:t>
-      </w:r>
-      <w:r>
-        <w:rPr>
+        <w:t>navigation</w:t>
+      </w:r>
+      <w:proofErr w:type="gramStart"/>
+      <w:r>
+        <w:rPr>
+          <w:rFonts w:ascii="Courier New" w:hAnsi="Courier New" w:cs="Courier New"/>
+          <w:b/>
+          <w:i/>
           <w:sz w:val="28"/>
         </w:rPr>
+        <w:t>::</w:t>
+      </w:r>
+      <w:proofErr w:type="spellStart"/>
+      <w:r>
+        <w:rPr>
+          <w:rFonts w:ascii="Courier New" w:hAnsi="Courier New" w:cs="Courier New"/>
+          <w:b/>
+          <w:i/>
+          <w:sz w:val="28"/>
+        </w:rPr>
+        <w:t>link</w:t>
+      </w:r>
+      <w:proofErr w:type="spellEnd"/>
+      <w:proofErr w:type="gramEnd"/>
+      <w:r>
+        <w:rPr>
+          <w:sz w:val="28"/>
+        </w:rPr>
         <w:t> </w:t>
       </w:r>
       <w:r>
         <w:t>» décrite ci-dessous.</w:t>
       </w:r>
+    </w:p>
+    <w:p>
+      <w:pPr>
+        <w:ind w:left="-993"/>
+      </w:pPr>
+      <w:r>
+        <w:t xml:space="preserve">Cette fonction </w:t>
+      </w:r>
+      <w:r>
+        <w:rPr>
+          <w:color w:val="FF0000"/>
+        </w:rPr>
+        <w:t xml:space="preserve">ne doit pas mettre le </w:t>
+      </w:r>
+      <w:proofErr w:type="spellStart"/>
+      <w:r>
+        <w:rPr>
+          <w:color w:val="FF0000"/>
+        </w:rPr>
+        <w:t>club_id</w:t>
+      </w:r>
+      <w:proofErr w:type="spellEnd"/>
+      <w:r>
+        <w:rPr>
+          <w:color w:val="FF0000"/>
+        </w:rPr>
+        <w:t xml:space="preserve"> en Session </w:t>
+      </w:r>
+      <w:r>
+        <w:t>car cela revient à mettre le dernier.</w:t>
+      </w:r>
+    </w:p>
+    <w:p>
+      <w:pPr>
+        <w:ind w:left="-993"/>
+      </w:pPr>
+      <w:r>
+        <w:t xml:space="preserve">Le </w:t>
+      </w:r>
+      <w:proofErr w:type="spellStart"/>
+      <w:r>
+        <w:t>club_id</w:t>
+      </w:r>
+      <w:proofErr w:type="spellEnd"/>
+      <w:r>
+        <w:t xml:space="preserve"> est passé en paramètre de l’URL ? </w:t>
+      </w:r>
+      <w:proofErr w:type="gramStart"/>
+      <w:r>
+        <w:t>il</w:t>
+      </w:r>
+      <w:proofErr w:type="gramEnd"/>
+      <w:r>
+        <w:t xml:space="preserve"> sera mis en session au début du traitement de la requête. </w:t>
+      </w:r>
+    </w:p>
+    <w:p>
+      <w:pPr>
+        <w:ind w:left="-993"/>
+      </w:pPr>
+    </w:p>
+    <w:p>
+      <w:pPr>
+        <w:ind w:left="-993"/>
+      </w:pPr>
     </w:p>
     <w:p>
       <w:pPr>
@@ -1008,7 +1104,6 @@
           <w:sz w:val="32"/>
           <w:szCs w:val="32"/>
         </w:rPr>
-        <w:lastRenderedPageBreak/>
         <w:t>Enregistrement de la classe de génération des boutons sur la liste parents </w:t>
       </w:r>
       <w:r>
@@ -1269,6 +1364,24 @@
       </w:r>
     </w:p>
     <w:p>
+      <w:r>
+        <w:t>La fonction queryWhere est régénérée pour chaque contrôleur qui est le détail d’une autre table.</w:t>
+      </w:r>
+    </w:p>
+    <w:p>
+      <w:r>
+        <w:t xml:space="preserve">Exemple : réseau -&gt; has </w:t>
+      </w:r>
+      <w:proofErr w:type="spellStart"/>
+      <w:r>
+        <w:t>many</w:t>
+      </w:r>
+      <w:proofErr w:type="spellEnd"/>
+      <w:r>
+        <w:t xml:space="preserve"> -&gt; complexe filtre sur la clef primaire de réseau.</w:t>
+      </w:r>
+    </w:p>
+    <w:p>
       <w:pPr>
         <w:jc w:val="center"/>
         <w:rPr>
@@ -1284,10 +1397,38 @@
     <w:p/>
     <w:p>
       <w:r>
-        <w:t xml:space="preserve">Une seule modification dans Sixmo qui est le parent de tous les </w:t>
-      </w:r>
-      <w:r>
-        <w:t>contrôleurs</w:t>
+        <w:t>Une seule modification dans S</w:t>
+      </w:r>
+      <w:r>
+        <w:t>x</w:t>
+      </w:r>
+      <w:r>
+        <w:t>i</w:t>
+      </w:r>
+      <w:r>
+        <w:t>mo qui est le parent de tous les contrôleurs</w:t>
+      </w:r>
+    </w:p>
+    <w:p>
+      <w:pPr>
+        <w:rPr>
+          <w:color w:val="FF0000"/>
+        </w:rPr>
+      </w:pPr>
+      <w:r>
+        <w:rPr>
+          <w:color w:val="FF0000"/>
+        </w:rPr>
+        <w:t>Non : régénérer cette fonction pour chaque contrôleur</w:t>
+      </w:r>
+      <w:r>
+        <w:t xml:space="preserve">, </w:t>
+      </w:r>
+      <w:r>
+        <w:rPr>
+          <w:color w:val="FF0000"/>
+        </w:rPr>
+        <w:t>pas de modification dans Sximo qu’il faut garder identique à la version téléchargée.</w:t>
       </w:r>
     </w:p>
     <w:p/>
@@ -1370,8 +1511,13 @@
         <w:pStyle w:val="Titre2"/>
       </w:pPr>
       <w:bookmarkStart w:id="4" w:name="_Toc462915622"/>
-      <w:r>
-        <w:t>initialise id parent à l'ajout</w:t>
+      <w:proofErr w:type="gramStart"/>
+      <w:r>
+        <w:t>initialise</w:t>
+      </w:r>
+      <w:proofErr w:type="gramEnd"/>
+      <w:r>
+        <w:t xml:space="preserve"> id parent à l'ajout</w:t>
       </w:r>
       <w:bookmarkEnd w:id="4"/>
     </w:p>
@@ -1433,6 +1579,17 @@
       </w:r>
     </w:p>
     <w:p>
+      <w:bookmarkStart w:id="5" w:name="_GoBack"/>
+      <w:r>
+        <w:rPr>
+          <w:color w:val="FF0000"/>
+        </w:rPr>
+        <w:t xml:space="preserve">A faire dans le code relatif à chaque table de détail, </w:t>
+      </w:r>
+      <w:bookmarkEnd w:id="5"/>
+      <w:r>
+        <w:t>pas dans Sximo</w:t>
+      </w:r>
       <w:r>
         <w:br w:type="page"/>
       </w:r>
@@ -1441,12 +1598,12 @@
       <w:pPr>
         <w:pStyle w:val="Titre1"/>
       </w:pPr>
-      <w:bookmarkStart w:id="5" w:name="_Toc462915623"/>
+      <w:bookmarkStart w:id="6" w:name="_Toc462915623"/>
       <w:r>
         <w:lastRenderedPageBreak/>
         <w:t>Automatisation des modifications</w:t>
       </w:r>
-      <w:bookmarkEnd w:id="5"/>
+      <w:bookmarkEnd w:id="6"/>
     </w:p>
     <w:p>
       <w:pPr>
@@ -1459,7 +1616,23 @@
     <w:p/>
     <w:p>
       <w:r>
-        <w:t>L’editeur de script permet d’automatiser le modification des sources après génération par Sximo</w:t>
+        <w:t>L’</w:t>
+      </w:r>
+      <w:proofErr w:type="spellStart"/>
+      <w:r>
+        <w:t>editeur</w:t>
+      </w:r>
+      <w:proofErr w:type="spellEnd"/>
+      <w:r>
+        <w:t xml:space="preserve"> de script permet d’automatiser </w:t>
+      </w:r>
+      <w:proofErr w:type="gramStart"/>
+      <w:r>
+        <w:t>le</w:t>
+      </w:r>
+      <w:proofErr w:type="gramEnd"/>
+      <w:r>
+        <w:t xml:space="preserve"> modification des sources après génération par Sximo</w:t>
       </w:r>
     </w:p>
     <w:p>
@@ -1600,7 +1773,23 @@
         </w:numPr>
       </w:pPr>
       <w:r>
-        <w:t>La iste des relations « has many » vers autres modules</w:t>
+        <w:t xml:space="preserve">La </w:t>
+      </w:r>
+      <w:proofErr w:type="spellStart"/>
+      <w:r>
+        <w:t>iste</w:t>
+      </w:r>
+      <w:proofErr w:type="spellEnd"/>
+      <w:r>
+        <w:t xml:space="preserve"> des relations « has </w:t>
+      </w:r>
+      <w:proofErr w:type="spellStart"/>
+      <w:r>
+        <w:t>many</w:t>
+      </w:r>
+      <w:proofErr w:type="spellEnd"/>
+      <w:r>
+        <w:t> » vers autres modules</w:t>
       </w:r>
     </w:p>
     <w:p>
@@ -1647,12 +1836,10 @@
       <w:r>
         <w:t>Le générateur utilise les données du modèle pour adapter l’ensemble des modules</w:t>
       </w:r>
-      <w:bookmarkStart w:id="6" w:name="_GoBack"/>
-      <w:bookmarkEnd w:id="6"/>
     </w:p>
     <w:sectPr>
       <w:pgSz w:w="11906" w:h="16838"/>
-      <w:pgMar w:top="851" w:right="1417" w:bottom="1417" w:left="1417" w:header="708" w:footer="708" w:gutter="0"/>
+      <w:pgMar w:top="851" w:right="1417" w:bottom="567" w:left="1417" w:header="708" w:footer="708" w:gutter="0"/>
       <w:cols w:space="708"/>
       <w:docGrid w:linePitch="360"/>
     </w:sectPr>
@@ -2907,7 +3094,7 @@
 </file>
 
 <file path=customXml/itemProps1.xml><?xml version="1.0" encoding="utf-8"?>
-<ds:datastoreItem xmlns:ds="http://schemas.openxmlformats.org/officeDocument/2006/customXml" ds:itemID="{8A7A7ED1-5D84-4452-8D0F-BC76196491EF}">
+<ds:datastoreItem xmlns:ds="http://schemas.openxmlformats.org/officeDocument/2006/customXml" ds:itemID="{AFAD2B4B-8E9E-4AA9-9ACE-B0FC8494933C}">
   <ds:schemaRefs>
     <ds:schemaRef ds:uri="http://schemas.openxmlformats.org/officeDocument/2006/bibliography"/>
   </ds:schemaRefs>

</xml_diff>